<commit_message>
Info de la consulta
</commit_message>
<xml_diff>
--- a/Resumen_consigna.docx
+++ b/Resumen_consigna.docx
@@ -4,90 +4,138 @@
   <w:body>
     <w:p>
       <w:pPr>
-        <w:pStyle w:val="NormalWeb"/>
-        <w:shd w:val="clear" w:color="auto" w:fill="FFFFFF"/>
-        <w:spacing w:before="0" w:beforeAutospacing="0" w:after="0" w:afterAutospacing="0" w:line="276" w:lineRule="auto"/>
-        <w:rPr>
-          <w:rFonts w:ascii="ArialMT" w:hAnsi="ArialMT"/>
-          <w:sz w:val="22"/>
-          <w:szCs w:val="22"/>
-        </w:rPr>
-      </w:pPr>
-      <w:r>
-        <w:rPr>
-          <w:rFonts w:ascii="ArialMT" w:hAnsi="ArialMT"/>
-          <w:sz w:val="22"/>
-          <w:szCs w:val="22"/>
-        </w:rPr>
-        <w:t xml:space="preserve">Domain </w:t>
-      </w:r>
-      <w:r>
-        <w:rPr>
-          <w:rFonts w:ascii="ArialMT" w:hAnsi="ArialMT"/>
-          <w:sz w:val="22"/>
-          <w:szCs w:val="22"/>
-        </w:rPr>
-        <w:sym w:font="Wingdings" w:char="F0E0"/>
-      </w:r>
-      <w:r>
-        <w:rPr>
-          <w:rFonts w:ascii="ArialMT" w:hAnsi="ArialMT"/>
-          <w:sz w:val="22"/>
-          <w:szCs w:val="22"/>
-        </w:rPr>
-        <w:t xml:space="preserve"> </w:t>
-      </w:r>
-      <w:r>
-        <w:rPr>
-          <w:rFonts w:ascii="ArialMT" w:hAnsi="ArialMT"/>
-          <w:sz w:val="22"/>
-          <w:szCs w:val="22"/>
-        </w:rPr>
-        <w:t>@</w:t>
-      </w:r>
-      <w:r>
-        <w:rPr>
-          <w:rFonts w:ascii="ArialMT" w:hAnsi="ArialMT"/>
-          <w:sz w:val="22"/>
-          <w:szCs w:val="22"/>
-        </w:rPr>
-        <w:t>enti</w:t>
-      </w:r>
-      <w:r>
-        <w:rPr>
-          <w:rFonts w:ascii="ArialMT" w:hAnsi="ArialMT"/>
-          <w:sz w:val="22"/>
-          <w:szCs w:val="22"/>
-        </w:rPr>
-        <w:t xml:space="preserve">ty </w:t>
-      </w:r>
-    </w:p>
-    <w:p>
-      <w:pPr>
-        <w:pStyle w:val="NormalWeb"/>
-        <w:shd w:val="clear" w:color="auto" w:fill="FFFFFF"/>
-        <w:spacing w:before="0" w:beforeAutospacing="0" w:after="0" w:afterAutospacing="0" w:line="276" w:lineRule="auto"/>
-        <w:rPr>
-          <w:rFonts w:ascii="ArialMT" w:hAnsi="ArialMT"/>
-          <w:sz w:val="22"/>
-          <w:szCs w:val="22"/>
-        </w:rPr>
-      </w:pPr>
-      <w:r>
-        <w:rPr>
-          <w:rFonts w:ascii="ArialMT" w:hAnsi="ArialMT"/>
-          <w:sz w:val="22"/>
-          <w:szCs w:val="22"/>
-        </w:rPr>
-        <w:t xml:space="preserve">Services </w:t>
-      </w:r>
-      <w:r>
-        <w:rPr>
-          <w:rFonts w:ascii="ArialMT" w:hAnsi="ArialMT"/>
-          <w:sz w:val="22"/>
-          <w:szCs w:val="22"/>
-        </w:rPr>
-        <w:sym w:font="Wingdings" w:char="F0E0"/>
+        <w:pStyle w:val="Ttulo1"/>
+      </w:pPr>
+      <w:r>
+        <w:t>Clases</w:t>
+      </w:r>
+    </w:p>
+    <w:p>
+      <w:pPr>
+        <w:pStyle w:val="NormalWeb"/>
+        <w:numPr>
+          <w:ilvl w:val="0"/>
+          <w:numId w:val="7"/>
+        </w:numPr>
+        <w:shd w:val="clear" w:color="auto" w:fill="FFFFFF"/>
+        <w:spacing w:before="0" w:beforeAutospacing="0" w:after="0" w:afterAutospacing="0" w:line="276" w:lineRule="auto"/>
+        <w:rPr>
+          <w:rFonts w:ascii="ArialMT" w:hAnsi="ArialMT"/>
+          <w:sz w:val="22"/>
+          <w:szCs w:val="22"/>
+        </w:rPr>
+      </w:pPr>
+      <w:r>
+        <w:rPr>
+          <w:rFonts w:ascii="ArialMT" w:hAnsi="ArialMT"/>
+          <w:b/>
+          <w:bCs/>
+          <w:sz w:val="22"/>
+          <w:szCs w:val="22"/>
+        </w:rPr>
+        <w:t>E</w:t>
+      </w:r>
+      <w:r>
+        <w:rPr>
+          <w:rFonts w:ascii="ArialMT" w:hAnsi="ArialMT"/>
+          <w:b/>
+          <w:bCs/>
+          <w:sz w:val="22"/>
+          <w:szCs w:val="22"/>
+        </w:rPr>
+        <w:t>ntity</w:t>
+      </w:r>
+      <w:r>
+        <w:rPr>
+          <w:rFonts w:ascii="ArialMT" w:hAnsi="ArialMT"/>
+          <w:sz w:val="22"/>
+          <w:szCs w:val="22"/>
+        </w:rPr>
+        <w:t>: Formato DB</w:t>
+      </w:r>
+    </w:p>
+    <w:p>
+      <w:pPr>
+        <w:pStyle w:val="NormalWeb"/>
+        <w:numPr>
+          <w:ilvl w:val="0"/>
+          <w:numId w:val="7"/>
+        </w:numPr>
+        <w:shd w:val="clear" w:color="auto" w:fill="FFFFFF"/>
+        <w:spacing w:before="0" w:beforeAutospacing="0" w:after="0" w:afterAutospacing="0" w:line="276" w:lineRule="auto"/>
+        <w:rPr>
+          <w:rFonts w:ascii="ArialMT" w:hAnsi="ArialMT"/>
+          <w:sz w:val="22"/>
+          <w:szCs w:val="22"/>
+        </w:rPr>
+      </w:pPr>
+      <w:r>
+        <w:rPr>
+          <w:rFonts w:ascii="ArialMT" w:hAnsi="ArialMT"/>
+          <w:b/>
+          <w:bCs/>
+          <w:sz w:val="22"/>
+          <w:szCs w:val="22"/>
+        </w:rPr>
+        <w:t>DTO</w:t>
+      </w:r>
+      <w:r>
+        <w:rPr>
+          <w:rFonts w:ascii="ArialMT" w:hAnsi="ArialMT"/>
+          <w:sz w:val="22"/>
+          <w:szCs w:val="22"/>
+        </w:rPr>
+        <w:t xml:space="preserve">: </w:t>
+      </w:r>
+      <w:r>
+        <w:rPr>
+          <w:rFonts w:ascii="ArialMT" w:hAnsi="ArialMT"/>
+          <w:sz w:val="22"/>
+          <w:szCs w:val="22"/>
+        </w:rPr>
+        <w:t>T</w:t>
+      </w:r>
+      <w:r>
+        <w:rPr>
+          <w:rFonts w:ascii="ArialMT" w:hAnsi="ArialMT"/>
+          <w:sz w:val="22"/>
+          <w:szCs w:val="22"/>
+        </w:rPr>
+        <w:t>ransferir datos</w:t>
+      </w:r>
+    </w:p>
+    <w:p>
+      <w:pPr>
+        <w:pStyle w:val="NormalWeb"/>
+        <w:numPr>
+          <w:ilvl w:val="0"/>
+          <w:numId w:val="7"/>
+        </w:numPr>
+        <w:shd w:val="clear" w:color="auto" w:fill="FFFFFF"/>
+        <w:spacing w:before="0" w:beforeAutospacing="0" w:after="0" w:afterAutospacing="0" w:line="276" w:lineRule="auto"/>
+        <w:rPr>
+          <w:rFonts w:ascii="ArialMT" w:hAnsi="ArialMT"/>
+          <w:sz w:val="22"/>
+          <w:szCs w:val="22"/>
+        </w:rPr>
+      </w:pPr>
+      <w:r>
+        <w:rPr>
+          <w:rFonts w:ascii="ArialMT" w:hAnsi="ArialMT"/>
+          <w:b/>
+          <w:bCs/>
+          <w:sz w:val="22"/>
+          <w:szCs w:val="22"/>
+        </w:rPr>
+        <w:t>Services</w:t>
+      </w:r>
+      <w:r>
+        <w:rPr>
+          <w:rFonts w:ascii="ArialMT" w:hAnsi="ArialMT"/>
+          <w:sz w:val="22"/>
+          <w:szCs w:val="22"/>
+        </w:rPr>
+        <w:t>:</w:t>
       </w:r>
       <w:r>
         <w:rPr>
@@ -101,42 +149,10 @@
     <w:p>
       <w:pPr>
         <w:pStyle w:val="NormalWeb"/>
-        <w:shd w:val="clear" w:color="auto" w:fill="FFFFFF"/>
-        <w:spacing w:before="0" w:beforeAutospacing="0" w:after="0" w:afterAutospacing="0" w:line="276" w:lineRule="auto"/>
-        <w:rPr>
-          <w:rFonts w:ascii="ArialMT" w:hAnsi="ArialMT"/>
-          <w:sz w:val="22"/>
-          <w:szCs w:val="22"/>
-        </w:rPr>
-      </w:pPr>
-      <w:r>
-        <w:rPr>
-          <w:rFonts w:ascii="ArialMT" w:hAnsi="ArialMT"/>
-          <w:sz w:val="22"/>
-          <w:szCs w:val="22"/>
-        </w:rPr>
-        <w:t xml:space="preserve">Repositories </w:t>
-      </w:r>
-      <w:r>
-        <w:rPr>
-          <w:rFonts w:ascii="ArialMT" w:hAnsi="ArialMT"/>
-          <w:sz w:val="22"/>
-          <w:szCs w:val="22"/>
-        </w:rPr>
-        <w:sym w:font="Wingdings" w:char="F0E0"/>
-      </w:r>
-      <w:r>
-        <w:rPr>
-          <w:rFonts w:ascii="ArialMT" w:hAnsi="ArialMT"/>
-          <w:sz w:val="22"/>
-          <w:szCs w:val="22"/>
-        </w:rPr>
-        <w:t xml:space="preserve"> ORM, acceso a la BD</w:t>
-      </w:r>
-    </w:p>
-    <w:p>
-      <w:pPr>
-        <w:pStyle w:val="NormalWeb"/>
+        <w:numPr>
+          <w:ilvl w:val="0"/>
+          <w:numId w:val="7"/>
+        </w:numPr>
         <w:shd w:val="clear" w:color="auto" w:fill="FFFFFF"/>
         <w:spacing w:before="0" w:beforeAutospacing="0" w:after="0" w:afterAutospacing="0" w:line="276" w:lineRule="auto"/>
         <w:rPr>
@@ -149,19 +165,13 @@
       <w:r>
         <w:rPr>
           <w:rFonts w:ascii="ArialMT" w:hAnsi="ArialMT"/>
+          <w:b/>
+          <w:bCs/>
           <w:sz w:val="22"/>
           <w:szCs w:val="22"/>
           <w:lang w:val="en-US"/>
         </w:rPr>
-        <w:t xml:space="preserve">Resources (@RestController) </w:t>
-      </w:r>
-      <w:r>
-        <w:rPr>
-          <w:rFonts w:ascii="ArialMT" w:hAnsi="ArialMT"/>
-          <w:sz w:val="22"/>
-          <w:szCs w:val="22"/>
-        </w:rPr>
-        <w:sym w:font="Wingdings" w:char="F0E0"/>
+        <w:t>Resources</w:t>
       </w:r>
       <w:r>
         <w:rPr>
@@ -170,21 +180,17 @@
           <w:szCs w:val="22"/>
           <w:lang w:val="en-US"/>
         </w:rPr>
-        <w:t xml:space="preserve"> HTTP </w:t>
-      </w:r>
-    </w:p>
-    <w:p>
-      <w:pPr>
-        <w:pStyle w:val="NormalWeb"/>
-        <w:shd w:val="clear" w:color="auto" w:fill="FFFFFF"/>
-        <w:spacing w:before="0" w:beforeAutospacing="0" w:after="0" w:afterAutospacing="0" w:line="276" w:lineRule="auto"/>
+        <w:t xml:space="preserve">: </w:t>
+      </w:r>
+      <w:r>
         <w:rPr>
           <w:rFonts w:ascii="ArialMT" w:hAnsi="ArialMT"/>
           <w:sz w:val="22"/>
           <w:szCs w:val="22"/>
           <w:lang w:val="en-US"/>
         </w:rPr>
-      </w:pPr>
+        <w:t xml:space="preserve">API </w:t>
+      </w:r>
       <w:r>
         <w:rPr>
           <w:rFonts w:ascii="ArialMT" w:hAnsi="ArialMT"/>
@@ -192,75 +198,7 @@
           <w:szCs w:val="22"/>
           <w:lang w:val="en-US"/>
         </w:rPr>
-        <w:t xml:space="preserve">Request </w:t>
-      </w:r>
-      <w:r>
-        <w:rPr>
-          <w:rFonts w:ascii="ArialMT" w:hAnsi="ArialMT"/>
-          <w:sz w:val="22"/>
-          <w:szCs w:val="22"/>
-        </w:rPr>
-        <w:sym w:font="Wingdings" w:char="F0E0"/>
-      </w:r>
-      <w:r>
-        <w:rPr>
-          <w:rFonts w:ascii="ArialMT" w:hAnsi="ArialMT"/>
-          <w:sz w:val="22"/>
-          <w:szCs w:val="22"/>
-          <w:lang w:val="en-US"/>
-        </w:rPr>
-        <w:t xml:space="preserve"> Controller </w:t>
-      </w:r>
-      <w:r>
-        <w:rPr>
-          <w:rFonts w:ascii="ArialMT" w:hAnsi="ArialMT"/>
-          <w:sz w:val="22"/>
-          <w:szCs w:val="22"/>
-        </w:rPr>
-        <w:sym w:font="Wingdings" w:char="F0E0"/>
-      </w:r>
-      <w:r>
-        <w:rPr>
-          <w:rFonts w:ascii="ArialMT" w:hAnsi="ArialMT"/>
-          <w:sz w:val="22"/>
-          <w:szCs w:val="22"/>
-          <w:lang w:val="en-US"/>
-        </w:rPr>
-        <w:t xml:space="preserve"> Service </w:t>
-      </w:r>
-      <w:r>
-        <w:rPr>
-          <w:rFonts w:ascii="ArialMT" w:hAnsi="ArialMT"/>
-          <w:sz w:val="22"/>
-          <w:szCs w:val="22"/>
-        </w:rPr>
-        <w:sym w:font="Wingdings" w:char="F0E0"/>
-      </w:r>
-      <w:r>
-        <w:rPr>
-          <w:rFonts w:ascii="ArialMT" w:hAnsi="ArialMT"/>
-          <w:sz w:val="22"/>
-          <w:szCs w:val="22"/>
-          <w:lang w:val="en-US"/>
-        </w:rPr>
-        <w:t xml:space="preserve"> Entidad </w:t>
-      </w:r>
-      <w:r>
-        <w:rPr>
-          <w:rFonts w:ascii="ArialMT" w:hAnsi="ArialMT"/>
-          <w:sz w:val="22"/>
-          <w:szCs w:val="22"/>
-        </w:rPr>
-        <w:sym w:font="Wingdings" w:char="F0E0"/>
-      </w:r>
-      <w:r>
-        <w:rPr>
-          <w:rFonts w:ascii="ArialMT" w:hAnsi="ArialMT"/>
-          <w:sz w:val="22"/>
-          <w:szCs w:val="22"/>
-          <w:lang w:val="en-US"/>
-        </w:rPr>
-        <w:t xml:space="preserve"> Repository</w:t>
+        <w:t>REST HTTP</w:t>
       </w:r>
     </w:p>
     <w:p>
@@ -1608,7 +1546,56 @@
           <w:sz w:val="22"/>
           <w:szCs w:val="22"/>
         </w:rPr>
-        <w:t>COMPLETADO: Ordenes ejecutadas con éxito.</w:t>
+        <w:t>VENDIDO</w:t>
+      </w:r>
+      <w:r>
+        <w:rPr>
+          <w:rFonts w:ascii="ArialMT" w:hAnsi="ArialMT"/>
+          <w:sz w:val="22"/>
+          <w:szCs w:val="22"/>
+        </w:rPr>
+        <w:t>: Ordenes ejecutadas con éxito.</w:t>
+      </w:r>
+    </w:p>
+    <w:p>
+      <w:pPr>
+        <w:pStyle w:val="NormalWeb"/>
+        <w:numPr>
+          <w:ilvl w:val="0"/>
+          <w:numId w:val="2"/>
+        </w:numPr>
+        <w:shd w:val="clear" w:color="auto" w:fill="FFFFFF"/>
+        <w:spacing w:before="0" w:beforeAutospacing="0" w:after="0" w:afterAutospacing="0" w:line="276" w:lineRule="auto"/>
+        <w:jc w:val="both"/>
+        <w:rPr>
+          <w:rFonts w:ascii="ArialMT" w:hAnsi="ArialMT"/>
+          <w:sz w:val="22"/>
+          <w:szCs w:val="22"/>
+        </w:rPr>
+      </w:pPr>
+      <w:r>
+        <w:rPr>
+          <w:rFonts w:ascii="ArialMT" w:hAnsi="ArialMT"/>
+          <w:sz w:val="22"/>
+          <w:szCs w:val="22"/>
+        </w:rPr>
+        <w:t xml:space="preserve">COMPRADO: </w:t>
+      </w:r>
+      <w:r>
+        <w:rPr>
+          <w:rFonts w:ascii="ArialMT" w:hAnsi="ArialMT"/>
+          <w:sz w:val="22"/>
+          <w:szCs w:val="22"/>
+        </w:rPr>
+        <w:t>Ordenes ejecutadas con éxito</w:t>
+      </w:r>
+      <w:r>
+        <w:rPr>
+          <w:rFonts w:ascii="ArialMT" w:hAnsi="ArialMT"/>
+          <w:sz w:val="22"/>
+          <w:szCs w:val="22"/>
+        </w:rPr>
+        <w:t>.</w:t>
       </w:r>
     </w:p>
     <w:p>
@@ -2614,6 +2601,119 @@
       </w:rPr>
     </w:lvl>
   </w:abstractNum>
+  <w:abstractNum w:abstractNumId="6" w15:restartNumberingAfterBreak="0">
+    <w:nsid w:val="7AFD06FD"/>
+    <w:multiLevelType w:val="hybridMultilevel"/>
+    <w:tmpl w:val="B4522F9E"/>
+    <w:lvl w:ilvl="0" w:tplc="2C0A0001">
+      <w:start w:val="1"/>
+      <w:numFmt w:val="bullet"/>
+      <w:lvlText w:val=""/>
+      <w:lvlJc w:val="left"/>
+      <w:pPr>
+        <w:ind w:left="720" w:hanging="360"/>
+      </w:pPr>
+      <w:rPr>
+        <w:rFonts w:ascii="Symbol" w:hAnsi="Symbol" w:hint="default"/>
+      </w:rPr>
+    </w:lvl>
+    <w:lvl w:ilvl="1" w:tplc="2C0A0003" w:tentative="1">
+      <w:start w:val="1"/>
+      <w:numFmt w:val="bullet"/>
+      <w:lvlText w:val="o"/>
+      <w:lvlJc w:val="left"/>
+      <w:pPr>
+        <w:ind w:left="1440" w:hanging="360"/>
+      </w:pPr>
+      <w:rPr>
+        <w:rFonts w:ascii="Courier New" w:hAnsi="Courier New" w:cs="Courier New" w:hint="default"/>
+      </w:rPr>
+    </w:lvl>
+    <w:lvl w:ilvl="2" w:tplc="2C0A0005" w:tentative="1">
+      <w:start w:val="1"/>
+      <w:numFmt w:val="bullet"/>
+      <w:lvlText w:val=""/>
+      <w:lvlJc w:val="left"/>
+      <w:pPr>
+        <w:ind w:left="2160" w:hanging="360"/>
+      </w:pPr>
+      <w:rPr>
+        <w:rFonts w:ascii="Wingdings" w:hAnsi="Wingdings" w:hint="default"/>
+      </w:rPr>
+    </w:lvl>
+    <w:lvl w:ilvl="3" w:tplc="2C0A0001" w:tentative="1">
+      <w:start w:val="1"/>
+      <w:numFmt w:val="bullet"/>
+      <w:lvlText w:val=""/>
+      <w:lvlJc w:val="left"/>
+      <w:pPr>
+        <w:ind w:left="2880" w:hanging="360"/>
+      </w:pPr>
+      <w:rPr>
+        <w:rFonts w:ascii="Symbol" w:hAnsi="Symbol" w:hint="default"/>
+      </w:rPr>
+    </w:lvl>
+    <w:lvl w:ilvl="4" w:tplc="2C0A0003" w:tentative="1">
+      <w:start w:val="1"/>
+      <w:numFmt w:val="bullet"/>
+      <w:lvlText w:val="o"/>
+      <w:lvlJc w:val="left"/>
+      <w:pPr>
+        <w:ind w:left="3600" w:hanging="360"/>
+      </w:pPr>
+      <w:rPr>
+        <w:rFonts w:ascii="Courier New" w:hAnsi="Courier New" w:cs="Courier New" w:hint="default"/>
+      </w:rPr>
+    </w:lvl>
+    <w:lvl w:ilvl="5" w:tplc="2C0A0005" w:tentative="1">
+      <w:start w:val="1"/>
+      <w:numFmt w:val="bullet"/>
+      <w:lvlText w:val=""/>
+      <w:lvlJc w:val="left"/>
+      <w:pPr>
+        <w:ind w:left="4320" w:hanging="360"/>
+      </w:pPr>
+      <w:rPr>
+        <w:rFonts w:ascii="Wingdings" w:hAnsi="Wingdings" w:hint="default"/>
+      </w:rPr>
+    </w:lvl>
+    <w:lvl w:ilvl="6" w:tplc="2C0A0001" w:tentative="1">
+      <w:start w:val="1"/>
+      <w:numFmt w:val="bullet"/>
+      <w:lvlText w:val=""/>
+      <w:lvlJc w:val="left"/>
+      <w:pPr>
+        <w:ind w:left="5040" w:hanging="360"/>
+      </w:pPr>
+      <w:rPr>
+        <w:rFonts w:ascii="Symbol" w:hAnsi="Symbol" w:hint="default"/>
+      </w:rPr>
+    </w:lvl>
+    <w:lvl w:ilvl="7" w:tplc="2C0A0003" w:tentative="1">
+      <w:start w:val="1"/>
+      <w:numFmt w:val="bullet"/>
+      <w:lvlText w:val="o"/>
+      <w:lvlJc w:val="left"/>
+      <w:pPr>
+        <w:ind w:left="5760" w:hanging="360"/>
+      </w:pPr>
+      <w:rPr>
+        <w:rFonts w:ascii="Courier New" w:hAnsi="Courier New" w:cs="Courier New" w:hint="default"/>
+      </w:rPr>
+    </w:lvl>
+    <w:lvl w:ilvl="8" w:tplc="2C0A0005" w:tentative="1">
+      <w:start w:val="1"/>
+      <w:numFmt w:val="bullet"/>
+      <w:lvlText w:val=""/>
+      <w:lvlJc w:val="left"/>
+      <w:pPr>
+        <w:ind w:left="6480" w:hanging="360"/>
+      </w:pPr>
+      <w:rPr>
+        <w:rFonts w:ascii="Wingdings" w:hAnsi="Wingdings" w:hint="default"/>
+      </w:rPr>
+    </w:lvl>
+  </w:abstractNum>
   <w:num w:numId="1" w16cid:durableId="472451022">
     <w:abstractNumId w:val="2"/>
   </w:num>
@@ -2631,6 +2731,9 @@
   </w:num>
   <w:num w:numId="6" w16cid:durableId="1494756459">
     <w:abstractNumId w:val="5"/>
+  </w:num>
+  <w:num w:numId="7" w16cid:durableId="186723810">
+    <w:abstractNumId w:val="6"/>
   </w:num>
 </w:numbering>
 </file>

</xml_diff>

<commit_message>
Estado de STR a un INT y descripcion
</commit_message>
<xml_diff>
--- a/Resumen_consigna.docx
+++ b/Resumen_consigna.docx
@@ -33,17 +33,7 @@
           <w:sz w:val="22"/>
           <w:szCs w:val="22"/>
         </w:rPr>
-        <w:t>E</w:t>
-      </w:r>
-      <w:r>
-        <w:rPr>
-          <w:rFonts w:ascii="ArialMT" w:hAnsi="ArialMT"/>
-          <w:b/>
-          <w:bCs/>
-          <w:sz w:val="22"/>
-          <w:szCs w:val="22"/>
-        </w:rPr>
-        <w:t>ntity</w:t>
+        <w:t>Entity</w:t>
       </w:r>
       <w:r>
         <w:rPr>
@@ -135,15 +125,7 @@
           <w:sz w:val="22"/>
           <w:szCs w:val="22"/>
         </w:rPr>
-        <w:t>:</w:t>
-      </w:r>
-      <w:r>
-        <w:rPr>
-          <w:rFonts w:ascii="ArialMT" w:hAnsi="ArialMT"/>
-          <w:sz w:val="22"/>
-          <w:szCs w:val="22"/>
-        </w:rPr>
-        <w:t xml:space="preserve"> lógica de negocio</w:t>
+        <w:t>: lógica de negocio</w:t>
       </w:r>
     </w:p>
     <w:p>
@@ -747,7 +729,40 @@
           <w:sz w:val="22"/>
           <w:szCs w:val="22"/>
         </w:rPr>
-        <w:t>analiza una por una las órdenes</w:t>
+        <w:t xml:space="preserve">analiza </w:t>
+      </w:r>
+      <w:r>
+        <w:rPr>
+          <w:rFonts w:ascii="ArialMT" w:hAnsi="ArialMT"/>
+          <w:sz w:val="22"/>
+          <w:szCs w:val="22"/>
+        </w:rPr>
+        <w:t>(</w:t>
+      </w:r>
+      <w:r>
+        <w:rPr>
+          <w:rFonts w:ascii="ArialMT" w:hAnsi="ArialMT"/>
+          <w:sz w:val="22"/>
+          <w:szCs w:val="22"/>
+          <w:highlight w:val="green"/>
+        </w:rPr>
+        <w:t>AnalizadorDeOrdenes</w:t>
+      </w:r>
+      <w:r>
+        <w:rPr>
+          <w:rFonts w:ascii="ArialMT" w:hAnsi="ArialMT"/>
+          <w:sz w:val="22"/>
+          <w:szCs w:val="22"/>
+        </w:rPr>
+        <w:t xml:space="preserve">) </w:t>
+      </w:r>
+      <w:r>
+        <w:rPr>
+          <w:rFonts w:ascii="ArialMT" w:hAnsi="ArialMT"/>
+          <w:sz w:val="22"/>
+          <w:szCs w:val="22"/>
+        </w:rPr>
+        <w:t>una por una las órdenes</w:t>
       </w:r>
       <w:r>
         <w:rPr>
@@ -811,7 +826,40 @@
           <w:sz w:val="22"/>
           <w:szCs w:val="22"/>
         </w:rPr>
-        <w:t xml:space="preserve">Verifica si es posible de </w:t>
+        <w:t xml:space="preserve">Verifica </w:t>
+      </w:r>
+      <w:r>
+        <w:rPr>
+          <w:rFonts w:ascii="ArialMT" w:hAnsi="ArialMT"/>
+          <w:sz w:val="22"/>
+          <w:szCs w:val="22"/>
+        </w:rPr>
+        <w:t>(</w:t>
+      </w:r>
+      <w:r>
+        <w:rPr>
+          <w:rFonts w:ascii="ArialMT" w:hAnsi="ArialMT"/>
+          <w:sz w:val="22"/>
+          <w:szCs w:val="22"/>
+          <w:highlight w:val="green"/>
+        </w:rPr>
+        <w:t>VerificadorDeOrdenes</w:t>
+      </w:r>
+      <w:r>
+        <w:rPr>
+          <w:rFonts w:ascii="ArialMT" w:hAnsi="ArialMT"/>
+          <w:sz w:val="22"/>
+          <w:szCs w:val="22"/>
+        </w:rPr>
+        <w:t xml:space="preserve">) </w:t>
+      </w:r>
+      <w:r>
+        <w:rPr>
+          <w:rFonts w:ascii="ArialMT" w:hAnsi="ArialMT"/>
+          <w:sz w:val="22"/>
+          <w:szCs w:val="22"/>
+        </w:rPr>
+        <w:t xml:space="preserve">si es posible de </w:t>
       </w:r>
       <w:r>
         <w:rPr>
@@ -1030,6 +1078,31 @@
       <w:r>
         <w:rPr>
           <w:rFonts w:ascii="ArialMT" w:hAnsi="ArialMT"/>
+          <w:sz w:val="22"/>
+          <w:szCs w:val="22"/>
+          <w:highlight w:val="green"/>
+        </w:rPr>
+        <w:t>OperadorDeOrdenes</w:t>
+      </w:r>
+      <w:r>
+        <w:rPr>
+          <w:rFonts w:ascii="ArialMT" w:hAnsi="ArialMT"/>
+          <w:sz w:val="22"/>
+          <w:szCs w:val="22"/>
+        </w:rPr>
+        <w:t>)</w:t>
+      </w:r>
+      <w:r>
+        <w:rPr>
+          <w:rFonts w:ascii="ArialMT" w:hAnsi="ArialMT"/>
+          <w:sz w:val="22"/>
+          <w:szCs w:val="22"/>
+        </w:rPr>
+        <w:t xml:space="preserve"> (</w:t>
+      </w:r>
+      <w:r>
+        <w:rPr>
+          <w:rFonts w:ascii="ArialMT" w:hAnsi="ArialMT"/>
           <w:i/>
           <w:iCs/>
           <w:sz w:val="22"/>
@@ -1089,7 +1162,40 @@
           <w:sz w:val="22"/>
           <w:szCs w:val="22"/>
         </w:rPr>
-        <w:t xml:space="preserve"> (</w:t>
+        <w:t xml:space="preserve"> </w:t>
+      </w:r>
+      <w:r>
+        <w:rPr>
+          <w:rFonts w:ascii="ArialMT" w:hAnsi="ArialMT"/>
+          <w:sz w:val="22"/>
+          <w:szCs w:val="22"/>
+        </w:rPr>
+        <w:t>(</w:t>
+      </w:r>
+      <w:r>
+        <w:rPr>
+          <w:rFonts w:ascii="ArialMT" w:hAnsi="ArialMT"/>
+          <w:sz w:val="22"/>
+          <w:szCs w:val="22"/>
+          <w:highlight w:val="green"/>
+        </w:rPr>
+        <w:t>OperadorDeOrdenes</w:t>
+      </w:r>
+      <w:r>
+        <w:rPr>
+          <w:rFonts w:ascii="ArialMT" w:hAnsi="ArialMT"/>
+          <w:sz w:val="22"/>
+          <w:szCs w:val="22"/>
+        </w:rPr>
+        <w:t xml:space="preserve">) </w:t>
+      </w:r>
+      <w:r>
+        <w:rPr>
+          <w:rFonts w:ascii="ArialMT" w:hAnsi="ArialMT"/>
+          <w:sz w:val="22"/>
+          <w:szCs w:val="22"/>
+        </w:rPr>
+        <w:t>(</w:t>
       </w:r>
       <w:r>
         <w:rPr>
@@ -1463,7 +1569,7 @@
         <w:pStyle w:val="NormalWeb"/>
         <w:numPr>
           <w:ilvl w:val="0"/>
-          <w:numId w:val="2"/>
+          <w:numId w:val="8"/>
         </w:numPr>
         <w:shd w:val="clear" w:color="auto" w:fill="FFFFFF"/>
         <w:spacing w:before="0" w:beforeAutospacing="0" w:after="0" w:afterAutospacing="0" w:line="276" w:lineRule="auto"/>
@@ -1480,7 +1586,7 @@
           <w:sz w:val="22"/>
           <w:szCs w:val="22"/>
         </w:rPr>
-        <w:t>FALLIDO: Ordenes con errores.</w:t>
+        <w:t>PENDIENTE: Sin analizar ni procesar.</w:t>
       </w:r>
     </w:p>
     <w:p>
@@ -1488,7 +1594,7 @@
         <w:pStyle w:val="NormalWeb"/>
         <w:numPr>
           <w:ilvl w:val="0"/>
-          <w:numId w:val="2"/>
+          <w:numId w:val="8"/>
         </w:numPr>
         <w:shd w:val="clear" w:color="auto" w:fill="FFFFFF"/>
         <w:spacing w:before="0" w:beforeAutospacing="0" w:after="0" w:afterAutospacing="0" w:line="276" w:lineRule="auto"/>
@@ -1505,23 +1611,7 @@
           <w:sz w:val="22"/>
           <w:szCs w:val="22"/>
         </w:rPr>
-        <w:t>PROGRAMADO: Ordenes</w:t>
-      </w:r>
-      <w:r>
-        <w:rPr>
-          <w:rFonts w:ascii="ArialMT" w:hAnsi="ArialMT"/>
-          <w:sz w:val="22"/>
-          <w:szCs w:val="22"/>
-        </w:rPr>
-        <w:t xml:space="preserve"> </w:t>
-      </w:r>
-      <w:r>
-        <w:rPr>
-          <w:rFonts w:ascii="ArialMT" w:hAnsi="ArialMT"/>
-          <w:sz w:val="22"/>
-          <w:szCs w:val="22"/>
-        </w:rPr>
-        <w:t>no ejecutadas ya que están programadas.</w:t>
+        <w:t>FALLIDO: Ordenes con errores.</w:t>
       </w:r>
     </w:p>
     <w:p>
@@ -1529,7 +1619,7 @@
         <w:pStyle w:val="NormalWeb"/>
         <w:numPr>
           <w:ilvl w:val="0"/>
-          <w:numId w:val="2"/>
+          <w:numId w:val="8"/>
         </w:numPr>
         <w:shd w:val="clear" w:color="auto" w:fill="FFFFFF"/>
         <w:spacing w:before="0" w:beforeAutospacing="0" w:after="0" w:afterAutospacing="0" w:line="276" w:lineRule="auto"/>
@@ -1546,15 +1636,23 @@
           <w:sz w:val="22"/>
           <w:szCs w:val="22"/>
         </w:rPr>
-        <w:t>VENDIDO</w:t>
-      </w:r>
-      <w:r>
-        <w:rPr>
-          <w:rFonts w:ascii="ArialMT" w:hAnsi="ArialMT"/>
-          <w:sz w:val="22"/>
-          <w:szCs w:val="22"/>
-        </w:rPr>
-        <w:t>: Ordenes ejecutadas con éxito.</w:t>
+        <w:t>PROGRAMADO: Ordenes</w:t>
+      </w:r>
+      <w:r>
+        <w:rPr>
+          <w:rFonts w:ascii="ArialMT" w:hAnsi="ArialMT"/>
+          <w:sz w:val="22"/>
+          <w:szCs w:val="22"/>
+        </w:rPr>
+        <w:t xml:space="preserve"> </w:t>
+      </w:r>
+      <w:r>
+        <w:rPr>
+          <w:rFonts w:ascii="ArialMT" w:hAnsi="ArialMT"/>
+          <w:sz w:val="22"/>
+          <w:szCs w:val="22"/>
+        </w:rPr>
+        <w:t>no ejecutadas ya que están programadas.</w:t>
       </w:r>
     </w:p>
     <w:p>
@@ -1562,7 +1660,7 @@
         <w:pStyle w:val="NormalWeb"/>
         <w:numPr>
           <w:ilvl w:val="0"/>
-          <w:numId w:val="2"/>
+          <w:numId w:val="8"/>
         </w:numPr>
         <w:shd w:val="clear" w:color="auto" w:fill="FFFFFF"/>
         <w:spacing w:before="0" w:beforeAutospacing="0" w:after="0" w:afterAutospacing="0" w:line="276" w:lineRule="auto"/>
@@ -1579,23 +1677,15 @@
           <w:sz w:val="22"/>
           <w:szCs w:val="22"/>
         </w:rPr>
-        <w:t xml:space="preserve">COMPRADO: </w:t>
-      </w:r>
-      <w:r>
-        <w:rPr>
-          <w:rFonts w:ascii="ArialMT" w:hAnsi="ArialMT"/>
-          <w:sz w:val="22"/>
-          <w:szCs w:val="22"/>
-        </w:rPr>
-        <w:t>Ordenes ejecutadas con éxito</w:t>
-      </w:r>
-      <w:r>
-        <w:rPr>
-          <w:rFonts w:ascii="ArialMT" w:hAnsi="ArialMT"/>
-          <w:sz w:val="22"/>
-          <w:szCs w:val="22"/>
-        </w:rPr>
-        <w:t>.</w:t>
+        <w:t>COMPLETADO</w:t>
+      </w:r>
+      <w:r>
+        <w:rPr>
+          <w:rFonts w:ascii="ArialMT" w:hAnsi="ArialMT"/>
+          <w:sz w:val="22"/>
+          <w:szCs w:val="22"/>
+        </w:rPr>
+        <w:t>: Ordenes ejecutadas con éxito.</w:t>
       </w:r>
     </w:p>
     <w:p>
@@ -2602,6 +2692,118 @@
     </w:lvl>
   </w:abstractNum>
   <w:abstractNum w:abstractNumId="6" w15:restartNumberingAfterBreak="0">
+    <w:nsid w:val="6FF136C9"/>
+    <w:multiLevelType w:val="hybridMultilevel"/>
+    <w:tmpl w:val="73F60A5E"/>
+    <w:lvl w:ilvl="0" w:tplc="2C0A000F">
+      <w:numFmt w:val="decimal"/>
+      <w:lvlText w:val="%1."/>
+      <w:lvlJc w:val="left"/>
+      <w:pPr>
+        <w:ind w:left="720" w:hanging="360"/>
+      </w:pPr>
+      <w:rPr>
+        <w:rFonts w:hint="default"/>
+      </w:rPr>
+    </w:lvl>
+    <w:lvl w:ilvl="1" w:tplc="FFFFFFFF" w:tentative="1">
+      <w:start w:val="1"/>
+      <w:numFmt w:val="bullet"/>
+      <w:lvlText w:val="o"/>
+      <w:lvlJc w:val="left"/>
+      <w:pPr>
+        <w:ind w:left="1440" w:hanging="360"/>
+      </w:pPr>
+      <w:rPr>
+        <w:rFonts w:ascii="Courier New" w:hAnsi="Courier New" w:cs="Courier New" w:hint="default"/>
+      </w:rPr>
+    </w:lvl>
+    <w:lvl w:ilvl="2" w:tplc="FFFFFFFF" w:tentative="1">
+      <w:start w:val="1"/>
+      <w:numFmt w:val="bullet"/>
+      <w:lvlText w:val=""/>
+      <w:lvlJc w:val="left"/>
+      <w:pPr>
+        <w:ind w:left="2160" w:hanging="360"/>
+      </w:pPr>
+      <w:rPr>
+        <w:rFonts w:ascii="Wingdings" w:hAnsi="Wingdings" w:hint="default"/>
+      </w:rPr>
+    </w:lvl>
+    <w:lvl w:ilvl="3" w:tplc="FFFFFFFF" w:tentative="1">
+      <w:start w:val="1"/>
+      <w:numFmt w:val="bullet"/>
+      <w:lvlText w:val=""/>
+      <w:lvlJc w:val="left"/>
+      <w:pPr>
+        <w:ind w:left="2880" w:hanging="360"/>
+      </w:pPr>
+      <w:rPr>
+        <w:rFonts w:ascii="Symbol" w:hAnsi="Symbol" w:hint="default"/>
+      </w:rPr>
+    </w:lvl>
+    <w:lvl w:ilvl="4" w:tplc="FFFFFFFF" w:tentative="1">
+      <w:start w:val="1"/>
+      <w:numFmt w:val="bullet"/>
+      <w:lvlText w:val="o"/>
+      <w:lvlJc w:val="left"/>
+      <w:pPr>
+        <w:ind w:left="3600" w:hanging="360"/>
+      </w:pPr>
+      <w:rPr>
+        <w:rFonts w:ascii="Courier New" w:hAnsi="Courier New" w:cs="Courier New" w:hint="default"/>
+      </w:rPr>
+    </w:lvl>
+    <w:lvl w:ilvl="5" w:tplc="FFFFFFFF" w:tentative="1">
+      <w:start w:val="1"/>
+      <w:numFmt w:val="bullet"/>
+      <w:lvlText w:val=""/>
+      <w:lvlJc w:val="left"/>
+      <w:pPr>
+        <w:ind w:left="4320" w:hanging="360"/>
+      </w:pPr>
+      <w:rPr>
+        <w:rFonts w:ascii="Wingdings" w:hAnsi="Wingdings" w:hint="default"/>
+      </w:rPr>
+    </w:lvl>
+    <w:lvl w:ilvl="6" w:tplc="FFFFFFFF" w:tentative="1">
+      <w:start w:val="1"/>
+      <w:numFmt w:val="bullet"/>
+      <w:lvlText w:val=""/>
+      <w:lvlJc w:val="left"/>
+      <w:pPr>
+        <w:ind w:left="5040" w:hanging="360"/>
+      </w:pPr>
+      <w:rPr>
+        <w:rFonts w:ascii="Symbol" w:hAnsi="Symbol" w:hint="default"/>
+      </w:rPr>
+    </w:lvl>
+    <w:lvl w:ilvl="7" w:tplc="FFFFFFFF" w:tentative="1">
+      <w:start w:val="1"/>
+      <w:numFmt w:val="bullet"/>
+      <w:lvlText w:val="o"/>
+      <w:lvlJc w:val="left"/>
+      <w:pPr>
+        <w:ind w:left="5760" w:hanging="360"/>
+      </w:pPr>
+      <w:rPr>
+        <w:rFonts w:ascii="Courier New" w:hAnsi="Courier New" w:cs="Courier New" w:hint="default"/>
+      </w:rPr>
+    </w:lvl>
+    <w:lvl w:ilvl="8" w:tplc="FFFFFFFF" w:tentative="1">
+      <w:start w:val="1"/>
+      <w:numFmt w:val="bullet"/>
+      <w:lvlText w:val=""/>
+      <w:lvlJc w:val="left"/>
+      <w:pPr>
+        <w:ind w:left="6480" w:hanging="360"/>
+      </w:pPr>
+      <w:rPr>
+        <w:rFonts w:ascii="Wingdings" w:hAnsi="Wingdings" w:hint="default"/>
+      </w:rPr>
+    </w:lvl>
+  </w:abstractNum>
+  <w:abstractNum w:abstractNumId="7" w15:restartNumberingAfterBreak="0">
     <w:nsid w:val="7AFD06FD"/>
     <w:multiLevelType w:val="hybridMultilevel"/>
     <w:tmpl w:val="B4522F9E"/>
@@ -2733,6 +2935,9 @@
     <w:abstractNumId w:val="5"/>
   </w:num>
   <w:num w:numId="7" w16cid:durableId="186723810">
+    <w:abstractNumId w:val="7"/>
+  </w:num>
+  <w:num w:numId="8" w16cid:durableId="1794901839">
     <w:abstractNumId w:val="6"/>
   </w:num>
 </w:numbering>

</xml_diff>